<commit_message>
New COmmit MSg for Pushed commit
</commit_message>
<xml_diff>
--- a/Git commands.docx
+++ b/Git commands.docx
@@ -900,7 +900,14 @@
           <w:rFonts w:ascii="Times New Roman" w:hAnsi="Times New Roman" w:cs="Times New Roman"/>
           <w:sz w:val="24"/>
         </w:rPr>
-        <w:t>Git –ammend  for editing the commit msg</w:t>
+        <w:t>Git –am</w:t>
+      </w:r>
+      <w:r>
+        <w:rPr>
+          <w:rFonts w:ascii="Times New Roman" w:hAnsi="Times New Roman" w:cs="Times New Roman"/>
+          <w:sz w:val="24"/>
+        </w:rPr>
+        <w:t>mend  for editing the commit message</w:t>
       </w:r>
     </w:p>
     <w:p>
@@ -1419,7 +1426,7 @@
   <a:extraClrSchemeLst/>
   <a:extLst>
     <a:ext uri="{05A4C25C-085E-4340-85A3-A5531E510DB2}">
-      <thm15:themeFamily xmlns="" xmlns:thm15="http://schemas.microsoft.com/office/thememl/2012/main" name="Office Theme" id="{62F939B6-93AF-4DB8-9C6B-D6C7DFDC589F}" vid="{4A3C46E8-61CC-4603-A589-7422A47A8E4A}"/>
+      <thm15:themeFamily xmlns:thm15="http://schemas.microsoft.com/office/thememl/2012/main" xmlns="" name="Office Theme" id="{62F939B6-93AF-4DB8-9C6B-D6C7DFDC589F}" vid="{4A3C46E8-61CC-4603-A589-7422A47A8E4A}"/>
     </a:ext>
   </a:extLst>
 </a:theme>

</xml_diff>